<commit_message>
Add folder for UMN submission versions and final edits on short abstract
</commit_message>
<xml_diff>
--- a/thesis_doc/Abstract_short.docx
+++ b/thesis_doc/Abstract_short.docx
@@ -4,440 +4,354 @@
   <w:body>
     <w:p>
       <w:pPr>
-        <w:spacing w:line="480" w:lineRule="auto"/>
-        <w:outlineLvl w:val="0"/>
         <w:rPr>
           <w:rFonts w:ascii="Times New Roman" w:hAnsi="Times New Roman" w:cs="Times New Roman"/>
           <w:sz w:val="24"/>
           <w:szCs w:val="24"/>
         </w:rPr>
       </w:pPr>
-      <w:r>
-        <w:rPr>
-          <w:rFonts w:ascii="Times New Roman" w:hAnsi="Times New Roman" w:cs="Times New Roman"/>
-          <w:sz w:val="24"/>
-          <w:szCs w:val="24"/>
-        </w:rPr>
-        <w:t>Oak savanna is imperiled across its entire global range, including the Midwestern United States</w:t>
-      </w:r>
-      <w:r>
-        <w:rPr>
-          <w:rFonts w:ascii="Times New Roman" w:hAnsi="Times New Roman" w:cs="Times New Roman"/>
-          <w:sz w:val="24"/>
-          <w:szCs w:val="24"/>
-        </w:rPr>
-        <w:t xml:space="preserve"> where it has been reduced to less than</w:t>
-      </w:r>
-      <w:r>
-        <w:rPr>
-          <w:rFonts w:ascii="Times New Roman" w:hAnsi="Times New Roman" w:cs="Times New Roman"/>
-          <w:sz w:val="24"/>
-          <w:szCs w:val="24"/>
-        </w:rPr>
-        <w:t xml:space="preserve"> 0.02% of its </w:t>
-      </w:r>
-      <w:r>
-        <w:rPr>
-          <w:rFonts w:ascii="Times New Roman" w:hAnsi="Times New Roman" w:cs="Times New Roman"/>
-          <w:sz w:val="24"/>
-          <w:szCs w:val="24"/>
-        </w:rPr>
-        <w:t xml:space="preserve">historic </w:t>
-      </w:r>
-      <w:r>
-        <w:rPr>
-          <w:rFonts w:ascii="Times New Roman" w:hAnsi="Times New Roman" w:cs="Times New Roman"/>
-          <w:sz w:val="24"/>
-          <w:szCs w:val="24"/>
-        </w:rPr>
-        <w:t xml:space="preserve">extent. Sand Dunes State Forest in the Anoka Sand Plain subsection of Minnesota contains high-quality remnants of oak savanna, and efforts are underway to restore additional areas. To inform </w:t>
-      </w:r>
-      <w:r>
-        <w:rPr>
-          <w:rFonts w:ascii="Times New Roman" w:hAnsi="Times New Roman" w:cs="Times New Roman"/>
-          <w:sz w:val="24"/>
-          <w:szCs w:val="24"/>
-        </w:rPr>
-        <w:t xml:space="preserve">this </w:t>
-      </w:r>
-      <w:r>
-        <w:rPr>
-          <w:rFonts w:ascii="Times New Roman" w:hAnsi="Times New Roman" w:cs="Times New Roman"/>
-          <w:sz w:val="24"/>
-          <w:szCs w:val="24"/>
-        </w:rPr>
-        <w:t>restoration, we</w:t>
-      </w:r>
-      <w:r>
-        <w:rPr>
-          <w:rFonts w:ascii="Times New Roman" w:hAnsi="Times New Roman" w:cs="Times New Roman"/>
-          <w:sz w:val="24"/>
-          <w:szCs w:val="24"/>
-        </w:rPr>
-        <w:t xml:space="preserve"> </w:t>
-      </w:r>
-      <w:r>
-        <w:rPr>
-          <w:rFonts w:ascii="Times New Roman" w:hAnsi="Times New Roman" w:cs="Times New Roman"/>
-          <w:bCs/>
-          <w:sz w:val="24"/>
-          <w:szCs w:val="24"/>
-        </w:rPr>
-        <w:t>used N-mixture abundance models</w:t>
-      </w:r>
-      <w:r>
-        <w:rPr>
-          <w:rFonts w:ascii="Times New Roman" w:hAnsi="Times New Roman" w:cs="Times New Roman"/>
-          <w:bCs/>
-          <w:sz w:val="24"/>
-          <w:szCs w:val="24"/>
-        </w:rPr>
-        <w:t xml:space="preserve"> to</w:t>
-      </w:r>
-      <w:r>
-        <w:rPr>
-          <w:rFonts w:ascii="Times New Roman" w:hAnsi="Times New Roman" w:cs="Times New Roman"/>
-          <w:sz w:val="24"/>
-          <w:szCs w:val="24"/>
-        </w:rPr>
-        <w:t xml:space="preserve"> describe</w:t>
-      </w:r>
-      <w:r>
-        <w:rPr>
-          <w:rFonts w:ascii="Times New Roman" w:hAnsi="Times New Roman" w:cs="Times New Roman"/>
-          <w:sz w:val="24"/>
-          <w:szCs w:val="24"/>
-        </w:rPr>
-        <w:t xml:space="preserve"> relationships between habitat characteristics and rare wildlife species that </w:t>
-      </w:r>
-      <w:r>
-        <w:rPr>
-          <w:rFonts w:ascii="Times New Roman" w:hAnsi="Times New Roman" w:cs="Times New Roman"/>
-          <w:sz w:val="24"/>
-          <w:szCs w:val="24"/>
-        </w:rPr>
-        <w:t xml:space="preserve">utilize </w:t>
-      </w:r>
-      <w:r>
-        <w:rPr>
-          <w:rFonts w:ascii="Times New Roman" w:hAnsi="Times New Roman" w:cs="Times New Roman"/>
-          <w:sz w:val="24"/>
-          <w:szCs w:val="24"/>
-        </w:rPr>
-        <w:t>oak savanna. We found that species’ predicted abundance and occupancy probability were affected by habitat features and management</w:t>
-      </w:r>
-      <w:r>
-        <w:rPr>
-          <w:rFonts w:ascii="Times New Roman" w:hAnsi="Times New Roman" w:cs="Times New Roman"/>
-          <w:sz w:val="24"/>
-          <w:szCs w:val="24"/>
-        </w:rPr>
-        <w:t>. L</w:t>
-      </w:r>
-      <w:r>
-        <w:rPr>
-          <w:rFonts w:ascii="Times New Roman" w:hAnsi="Times New Roman" w:cs="Times New Roman"/>
-          <w:bCs/>
-          <w:sz w:val="24"/>
-          <w:szCs w:val="24"/>
-        </w:rPr>
-        <w:t>ark sparrow</w:t>
-      </w:r>
-      <w:r>
-        <w:rPr>
-          <w:rFonts w:ascii="Times New Roman" w:hAnsi="Times New Roman" w:cs="Times New Roman"/>
-          <w:bCs/>
-          <w:sz w:val="24"/>
-          <w:szCs w:val="24"/>
-        </w:rPr>
-        <w:t xml:space="preserve"> (</w:t>
-      </w:r>
-      <w:proofErr w:type="spellStart"/>
-      <w:r>
-        <w:rPr>
-          <w:rFonts w:ascii="Times New Roman" w:hAnsi="Times New Roman" w:cs="Times New Roman"/>
-          <w:bCs/>
-          <w:i/>
-          <w:sz w:val="24"/>
-          <w:szCs w:val="24"/>
-        </w:rPr>
-        <w:t>Chondestes</w:t>
-      </w:r>
-      <w:proofErr w:type="spellEnd"/>
-      <w:r>
-        <w:rPr>
-          <w:rFonts w:ascii="Times New Roman" w:hAnsi="Times New Roman" w:cs="Times New Roman"/>
-          <w:bCs/>
-          <w:i/>
-          <w:sz w:val="24"/>
-          <w:szCs w:val="24"/>
-        </w:rPr>
-        <w:t xml:space="preserve"> </w:t>
-      </w:r>
-      <w:proofErr w:type="spellStart"/>
-      <w:r>
-        <w:rPr>
-          <w:rFonts w:ascii="Times New Roman" w:hAnsi="Times New Roman" w:cs="Times New Roman"/>
-          <w:bCs/>
-          <w:i/>
-          <w:sz w:val="24"/>
-          <w:szCs w:val="24"/>
-        </w:rPr>
-        <w:t>grammacus</w:t>
-      </w:r>
-      <w:proofErr w:type="spellEnd"/>
-      <w:r>
-        <w:rPr>
-          <w:rFonts w:ascii="Times New Roman" w:hAnsi="Times New Roman" w:cs="Times New Roman"/>
-          <w:bCs/>
-          <w:i/>
-          <w:sz w:val="24"/>
-          <w:szCs w:val="24"/>
-        </w:rPr>
-        <w:t>)</w:t>
-      </w:r>
-      <w:r>
-        <w:rPr>
-          <w:rFonts w:ascii="Times New Roman" w:hAnsi="Times New Roman" w:cs="Times New Roman"/>
-          <w:bCs/>
-          <w:sz w:val="24"/>
-          <w:szCs w:val="24"/>
-        </w:rPr>
-        <w:t xml:space="preserve"> and </w:t>
-      </w:r>
-      <w:r>
-        <w:rPr>
-          <w:rFonts w:ascii="Times New Roman" w:hAnsi="Times New Roman" w:cs="Times New Roman"/>
-          <w:sz w:val="24"/>
-          <w:szCs w:val="24"/>
-        </w:rPr>
-        <w:t>Leonard’s skipper</w:t>
-      </w:r>
-      <w:r>
-        <w:rPr>
-          <w:rFonts w:ascii="Times New Roman" w:hAnsi="Times New Roman" w:cs="Times New Roman"/>
-          <w:sz w:val="24"/>
-          <w:szCs w:val="24"/>
-        </w:rPr>
-        <w:t xml:space="preserve"> (</w:t>
-      </w:r>
-      <w:r>
-        <w:rPr>
-          <w:rFonts w:ascii="Times New Roman" w:hAnsi="Times New Roman" w:cs="Times New Roman"/>
-          <w:bCs/>
-          <w:i/>
-          <w:sz w:val="24"/>
-          <w:szCs w:val="24"/>
-        </w:rPr>
-        <w:t xml:space="preserve">Hesperia </w:t>
-      </w:r>
-      <w:proofErr w:type="spellStart"/>
-      <w:r>
-        <w:rPr>
-          <w:rFonts w:ascii="Times New Roman" w:hAnsi="Times New Roman" w:cs="Times New Roman"/>
-          <w:bCs/>
-          <w:i/>
-          <w:sz w:val="24"/>
-          <w:szCs w:val="24"/>
-        </w:rPr>
-        <w:t>leonardus</w:t>
-      </w:r>
-      <w:proofErr w:type="spellEnd"/>
-      <w:r>
-        <w:rPr>
-          <w:rFonts w:ascii="Times New Roman" w:hAnsi="Times New Roman" w:cs="Times New Roman"/>
-          <w:bCs/>
-          <w:i/>
-          <w:sz w:val="24"/>
-          <w:szCs w:val="24"/>
-        </w:rPr>
-        <w:t xml:space="preserve"> </w:t>
-      </w:r>
-      <w:proofErr w:type="spellStart"/>
-      <w:r>
-        <w:rPr>
-          <w:rFonts w:ascii="Times New Roman" w:hAnsi="Times New Roman" w:cs="Times New Roman"/>
-          <w:bCs/>
-          <w:i/>
-          <w:sz w:val="24"/>
-          <w:szCs w:val="24"/>
-        </w:rPr>
-        <w:t>leonardus</w:t>
-      </w:r>
-      <w:proofErr w:type="spellEnd"/>
-      <w:r>
-        <w:rPr>
-          <w:rFonts w:ascii="Times New Roman" w:hAnsi="Times New Roman" w:cs="Times New Roman"/>
-          <w:sz w:val="24"/>
-          <w:szCs w:val="24"/>
-        </w:rPr>
-        <w:t>)</w:t>
-      </w:r>
-      <w:r>
-        <w:rPr>
-          <w:rFonts w:ascii="Times New Roman" w:hAnsi="Times New Roman" w:cs="Times New Roman"/>
-          <w:sz w:val="24"/>
-          <w:szCs w:val="24"/>
-        </w:rPr>
-        <w:t xml:space="preserve"> </w:t>
-      </w:r>
-      <w:r>
-        <w:rPr>
-          <w:rFonts w:ascii="Times New Roman" w:hAnsi="Times New Roman" w:cs="Times New Roman"/>
-          <w:bCs/>
-          <w:sz w:val="24"/>
-          <w:szCs w:val="24"/>
-        </w:rPr>
-        <w:t xml:space="preserve">exhibited disparate relationships with management disturbance, </w:t>
-      </w:r>
-      <w:r>
-        <w:rPr>
-          <w:rFonts w:ascii="Times New Roman" w:hAnsi="Times New Roman" w:cs="Times New Roman"/>
-          <w:bCs/>
-          <w:sz w:val="24"/>
-          <w:szCs w:val="24"/>
-        </w:rPr>
-        <w:t xml:space="preserve">with lark sparrow responding positively and </w:t>
-      </w:r>
-      <w:r>
-        <w:rPr>
-          <w:rFonts w:ascii="Times New Roman" w:hAnsi="Times New Roman" w:cs="Times New Roman"/>
-          <w:sz w:val="24"/>
-          <w:szCs w:val="24"/>
-        </w:rPr>
-        <w:t>Leonard’s skipper</w:t>
-      </w:r>
-      <w:r>
-        <w:rPr>
-          <w:rFonts w:ascii="Times New Roman" w:hAnsi="Times New Roman" w:cs="Times New Roman"/>
-          <w:sz w:val="24"/>
-          <w:szCs w:val="24"/>
-        </w:rPr>
-        <w:t xml:space="preserve"> responding</w:t>
-      </w:r>
-      <w:r>
-        <w:rPr>
-          <w:rFonts w:ascii="Times New Roman" w:hAnsi="Times New Roman" w:cs="Times New Roman"/>
-          <w:sz w:val="24"/>
-          <w:szCs w:val="24"/>
-        </w:rPr>
-        <w:t xml:space="preserve"> negatively. </w:t>
-      </w:r>
-      <w:r>
-        <w:rPr>
-          <w:rFonts w:ascii="Times New Roman" w:hAnsi="Times New Roman" w:cs="Times New Roman"/>
-          <w:sz w:val="24"/>
-          <w:szCs w:val="24"/>
-        </w:rPr>
-        <w:t>C</w:t>
-      </w:r>
-      <w:r>
-        <w:rPr>
-          <w:rFonts w:ascii="Times New Roman" w:hAnsi="Times New Roman" w:cs="Times New Roman"/>
-          <w:sz w:val="24"/>
-          <w:szCs w:val="24"/>
-        </w:rPr>
-        <w:t>anopy cover</w:t>
-      </w:r>
-      <w:r>
-        <w:rPr>
-          <w:rFonts w:ascii="Times New Roman" w:hAnsi="Times New Roman" w:cs="Times New Roman"/>
-          <w:sz w:val="24"/>
-          <w:szCs w:val="24"/>
-        </w:rPr>
-        <w:t xml:space="preserve"> also showed disparate responses</w:t>
-      </w:r>
-      <w:r>
-        <w:rPr>
-          <w:rFonts w:ascii="Times New Roman" w:hAnsi="Times New Roman" w:cs="Times New Roman"/>
-          <w:sz w:val="24"/>
-          <w:szCs w:val="24"/>
-        </w:rPr>
-        <w:t>, with northern barrens tiger beetle (</w:t>
-      </w:r>
-      <w:proofErr w:type="spellStart"/>
-      <w:r>
-        <w:rPr>
-          <w:rFonts w:ascii="Times New Roman" w:hAnsi="Times New Roman" w:cs="Times New Roman"/>
-          <w:bCs/>
-          <w:i/>
-          <w:sz w:val="24"/>
-          <w:szCs w:val="24"/>
-        </w:rPr>
-        <w:t>Cicindela</w:t>
-      </w:r>
-      <w:proofErr w:type="spellEnd"/>
-      <w:r>
-        <w:rPr>
-          <w:rFonts w:ascii="Times New Roman" w:hAnsi="Times New Roman" w:cs="Times New Roman"/>
-          <w:bCs/>
-          <w:i/>
-          <w:sz w:val="24"/>
-          <w:szCs w:val="24"/>
-        </w:rPr>
-        <w:t xml:space="preserve"> </w:t>
-      </w:r>
-      <w:proofErr w:type="spellStart"/>
-      <w:r>
-        <w:rPr>
-          <w:rFonts w:ascii="Times New Roman" w:hAnsi="Times New Roman" w:cs="Times New Roman"/>
-          <w:bCs/>
-          <w:i/>
-          <w:sz w:val="24"/>
-          <w:szCs w:val="24"/>
-        </w:rPr>
-        <w:t>patruela</w:t>
-      </w:r>
-      <w:proofErr w:type="spellEnd"/>
-      <w:r>
-        <w:rPr>
-          <w:rFonts w:ascii="Times New Roman" w:hAnsi="Times New Roman" w:cs="Times New Roman"/>
-          <w:bCs/>
-          <w:i/>
-          <w:sz w:val="24"/>
-          <w:szCs w:val="24"/>
-        </w:rPr>
-        <w:t>)</w:t>
-      </w:r>
-      <w:r>
-        <w:rPr>
-          <w:rFonts w:ascii="Times New Roman" w:hAnsi="Times New Roman" w:cs="Times New Roman"/>
-          <w:sz w:val="24"/>
-          <w:szCs w:val="24"/>
-        </w:rPr>
-        <w:t xml:space="preserve"> responding</w:t>
-      </w:r>
-      <w:r>
-        <w:rPr>
-          <w:rFonts w:ascii="Times New Roman" w:hAnsi="Times New Roman" w:cs="Times New Roman"/>
-          <w:sz w:val="24"/>
-          <w:szCs w:val="24"/>
-        </w:rPr>
-        <w:t xml:space="preserve"> positively and lark sparrow</w:t>
-      </w:r>
-      <w:r>
-        <w:rPr>
-          <w:rFonts w:ascii="Times New Roman" w:hAnsi="Times New Roman" w:cs="Times New Roman"/>
-          <w:sz w:val="24"/>
-          <w:szCs w:val="24"/>
-        </w:rPr>
-        <w:t xml:space="preserve"> negatively. These results highlight the importance of careful planning when undertaking habitat restoration projects. </w:t>
-      </w:r>
       <w:bookmarkStart w:id="0" w:name="_GoBack"/>
       <w:bookmarkEnd w:id="0"/>
+      <w:r>
+        <w:rPr>
+          <w:rFonts w:ascii="Times New Roman" w:hAnsi="Times New Roman" w:cs="Times New Roman"/>
+          <w:sz w:val="24"/>
+          <w:szCs w:val="24"/>
+        </w:rPr>
+        <w:t>Sand Dunes State Forest in Minnesota’s Anoka Sand Plan contains high quality</w:t>
+      </w:r>
+      <w:r>
+        <w:rPr>
+          <w:rFonts w:ascii="Times New Roman" w:hAnsi="Times New Roman" w:cs="Times New Roman"/>
+          <w:sz w:val="24"/>
+          <w:szCs w:val="24"/>
+        </w:rPr>
+        <w:t xml:space="preserve"> remnants of oak savanna</w:t>
+      </w:r>
+      <w:r>
+        <w:rPr>
+          <w:rFonts w:ascii="Times New Roman" w:hAnsi="Times New Roman" w:cs="Times New Roman"/>
+          <w:sz w:val="24"/>
+          <w:szCs w:val="24"/>
+        </w:rPr>
+        <w:t xml:space="preserve">, </w:t>
+      </w:r>
+      <w:r>
+        <w:rPr>
+          <w:rFonts w:ascii="Times New Roman" w:hAnsi="Times New Roman" w:cs="Times New Roman"/>
+          <w:sz w:val="24"/>
+          <w:szCs w:val="24"/>
+        </w:rPr>
+        <w:t xml:space="preserve">a habitat </w:t>
+      </w:r>
+      <w:r>
+        <w:rPr>
+          <w:rFonts w:ascii="Times New Roman" w:hAnsi="Times New Roman" w:cs="Times New Roman"/>
+          <w:sz w:val="24"/>
+          <w:szCs w:val="24"/>
+        </w:rPr>
+        <w:t>that</w:t>
+      </w:r>
+      <w:r>
+        <w:rPr>
+          <w:rFonts w:ascii="Times New Roman" w:hAnsi="Times New Roman" w:cs="Times New Roman"/>
+          <w:sz w:val="24"/>
+          <w:szCs w:val="24"/>
+        </w:rPr>
+        <w:t xml:space="preserve"> is im</w:t>
+      </w:r>
+      <w:r>
+        <w:rPr>
+          <w:rFonts w:ascii="Times New Roman" w:hAnsi="Times New Roman" w:cs="Times New Roman"/>
+          <w:sz w:val="24"/>
+          <w:szCs w:val="24"/>
+        </w:rPr>
+        <w:t>periled across its entire</w:t>
+      </w:r>
+      <w:r>
+        <w:rPr>
+          <w:rFonts w:ascii="Times New Roman" w:hAnsi="Times New Roman" w:cs="Times New Roman"/>
+          <w:sz w:val="24"/>
+          <w:szCs w:val="24"/>
+        </w:rPr>
+        <w:t xml:space="preserve"> range. To inform local restoration and management, we used hierarchical abundance models to describe relationships between habitat characteristics and rare wildlife species that utilize oak savanna. </w:t>
+      </w:r>
+      <w:r>
+        <w:rPr>
+          <w:rFonts w:ascii="Times New Roman" w:hAnsi="Times New Roman" w:cs="Times New Roman"/>
+          <w:sz w:val="24"/>
+          <w:szCs w:val="24"/>
+        </w:rPr>
+        <w:t>We found that</w:t>
+      </w:r>
+      <w:r>
+        <w:rPr>
+          <w:rFonts w:ascii="Times New Roman" w:hAnsi="Times New Roman" w:cs="Times New Roman"/>
+          <w:sz w:val="24"/>
+          <w:szCs w:val="24"/>
+        </w:rPr>
+        <w:t xml:space="preserve"> predicted abundance and occupancy probability</w:t>
+      </w:r>
+      <w:r>
+        <w:rPr>
+          <w:rFonts w:ascii="Times New Roman" w:hAnsi="Times New Roman" w:cs="Times New Roman"/>
+          <w:sz w:val="24"/>
+          <w:szCs w:val="24"/>
+        </w:rPr>
+        <w:t xml:space="preserve"> of</w:t>
+      </w:r>
+      <w:r>
+        <w:rPr>
+          <w:rFonts w:ascii="Times New Roman" w:hAnsi="Times New Roman" w:cs="Times New Roman"/>
+          <w:sz w:val="24"/>
+          <w:szCs w:val="24"/>
+        </w:rPr>
+        <w:t xml:space="preserve"> </w:t>
+      </w:r>
+      <w:r>
+        <w:rPr>
+          <w:rFonts w:ascii="Times New Roman" w:hAnsi="Times New Roman" w:cs="Times New Roman"/>
+          <w:sz w:val="24"/>
+          <w:szCs w:val="24"/>
+        </w:rPr>
+        <w:t>L</w:t>
+      </w:r>
+      <w:r>
+        <w:rPr>
+          <w:rFonts w:ascii="Times New Roman" w:hAnsi="Times New Roman" w:cs="Times New Roman"/>
+          <w:bCs/>
+          <w:sz w:val="24"/>
+          <w:szCs w:val="24"/>
+        </w:rPr>
+        <w:t>ark sparrow</w:t>
+      </w:r>
+      <w:r>
+        <w:rPr>
+          <w:rFonts w:ascii="Times New Roman" w:hAnsi="Times New Roman" w:cs="Times New Roman"/>
+          <w:bCs/>
+          <w:sz w:val="24"/>
+          <w:szCs w:val="24"/>
+        </w:rPr>
+        <w:t xml:space="preserve"> (</w:t>
+      </w:r>
+      <w:r>
+        <w:rPr>
+          <w:rFonts w:ascii="Times New Roman" w:hAnsi="Times New Roman" w:cs="Times New Roman"/>
+          <w:bCs/>
+          <w:i/>
+          <w:sz w:val="24"/>
+          <w:szCs w:val="24"/>
+        </w:rPr>
+        <w:t>Chondestes grammacus</w:t>
+      </w:r>
+      <w:r>
+        <w:rPr>
+          <w:rFonts w:ascii="Times New Roman" w:hAnsi="Times New Roman" w:cs="Times New Roman"/>
+          <w:bCs/>
+          <w:i/>
+          <w:sz w:val="24"/>
+          <w:szCs w:val="24"/>
+        </w:rPr>
+        <w:t xml:space="preserve">), </w:t>
+      </w:r>
+      <w:r>
+        <w:rPr>
+          <w:rFonts w:ascii="Times New Roman" w:hAnsi="Times New Roman" w:cs="Times New Roman"/>
+          <w:bCs/>
+          <w:sz w:val="24"/>
+          <w:szCs w:val="24"/>
+        </w:rPr>
+        <w:t>Eastern towhee (</w:t>
+      </w:r>
+      <w:r>
+        <w:rPr>
+          <w:rFonts w:ascii="Times New Roman" w:hAnsi="Times New Roman" w:cs="Times New Roman"/>
+          <w:bCs/>
+          <w:i/>
+          <w:sz w:val="24"/>
+          <w:szCs w:val="24"/>
+        </w:rPr>
+        <w:t>Pipilo erythrophthalmus</w:t>
+      </w:r>
+      <w:r>
+        <w:rPr>
+          <w:rFonts w:ascii="Times New Roman" w:hAnsi="Times New Roman" w:cs="Times New Roman"/>
+          <w:bCs/>
+          <w:i/>
+          <w:sz w:val="24"/>
+          <w:szCs w:val="24"/>
+        </w:rPr>
+        <w:t>),</w:t>
+      </w:r>
+      <w:r>
+        <w:rPr>
+          <w:rFonts w:ascii="Times New Roman" w:hAnsi="Times New Roman" w:cs="Times New Roman"/>
+          <w:bCs/>
+          <w:sz w:val="24"/>
+          <w:szCs w:val="24"/>
+        </w:rPr>
+        <w:t xml:space="preserve"> </w:t>
+      </w:r>
+      <w:r>
+        <w:rPr>
+          <w:rFonts w:ascii="Times New Roman" w:hAnsi="Times New Roman" w:cs="Times New Roman"/>
+          <w:sz w:val="24"/>
+          <w:szCs w:val="24"/>
+        </w:rPr>
+        <w:t>Leonard’s skipper</w:t>
+      </w:r>
+      <w:r>
+        <w:rPr>
+          <w:rFonts w:ascii="Times New Roman" w:hAnsi="Times New Roman" w:cs="Times New Roman"/>
+          <w:sz w:val="24"/>
+          <w:szCs w:val="24"/>
+        </w:rPr>
+        <w:t xml:space="preserve"> (</w:t>
+      </w:r>
+      <w:r>
+        <w:rPr>
+          <w:rFonts w:ascii="Times New Roman" w:hAnsi="Times New Roman" w:cs="Times New Roman"/>
+          <w:bCs/>
+          <w:i/>
+          <w:sz w:val="24"/>
+          <w:szCs w:val="24"/>
+        </w:rPr>
+        <w:t>Hesperia leonardus leonardus</w:t>
+      </w:r>
+      <w:r>
+        <w:rPr>
+          <w:rFonts w:ascii="Times New Roman" w:hAnsi="Times New Roman" w:cs="Times New Roman"/>
+          <w:sz w:val="24"/>
+          <w:szCs w:val="24"/>
+        </w:rPr>
+        <w:t xml:space="preserve">), and </w:t>
+      </w:r>
+      <w:r>
+        <w:rPr>
+          <w:rFonts w:ascii="Times New Roman" w:hAnsi="Times New Roman" w:cs="Times New Roman"/>
+          <w:bCs/>
+          <w:sz w:val="24"/>
+          <w:szCs w:val="24"/>
+        </w:rPr>
+        <w:t>northern barrens tiger beetle (</w:t>
+      </w:r>
+      <w:r>
+        <w:rPr>
+          <w:rFonts w:ascii="Times New Roman" w:hAnsi="Times New Roman" w:cs="Times New Roman"/>
+          <w:bCs/>
+          <w:i/>
+          <w:sz w:val="24"/>
+          <w:szCs w:val="24"/>
+        </w:rPr>
+        <w:t>Cicindela patruela</w:t>
+      </w:r>
+      <w:r>
+        <w:rPr>
+          <w:rFonts w:ascii="Times New Roman" w:hAnsi="Times New Roman" w:cs="Times New Roman"/>
+          <w:bCs/>
+          <w:i/>
+          <w:sz w:val="24"/>
+          <w:szCs w:val="24"/>
+        </w:rPr>
+        <w:t xml:space="preserve"> patruela)</w:t>
+      </w:r>
+      <w:r>
+        <w:rPr>
+          <w:rFonts w:ascii="Times New Roman" w:hAnsi="Times New Roman" w:cs="Times New Roman"/>
+          <w:sz w:val="24"/>
+          <w:szCs w:val="24"/>
+        </w:rPr>
+        <w:t xml:space="preserve"> </w:t>
+      </w:r>
+      <w:r>
+        <w:rPr>
+          <w:rFonts w:ascii="Times New Roman" w:hAnsi="Times New Roman" w:cs="Times New Roman"/>
+          <w:sz w:val="24"/>
+          <w:szCs w:val="24"/>
+        </w:rPr>
+        <w:t>were affected by habitat features and management</w:t>
+      </w:r>
+      <w:r>
+        <w:rPr>
+          <w:rFonts w:ascii="Times New Roman" w:hAnsi="Times New Roman" w:cs="Times New Roman"/>
+          <w:sz w:val="24"/>
+          <w:szCs w:val="24"/>
+        </w:rPr>
+        <w:t xml:space="preserve"> disturbance</w:t>
+      </w:r>
+      <w:r>
+        <w:rPr>
+          <w:rFonts w:ascii="Times New Roman" w:hAnsi="Times New Roman" w:cs="Times New Roman"/>
+          <w:sz w:val="24"/>
+          <w:szCs w:val="24"/>
+        </w:rPr>
+        <w:t>.</w:t>
+      </w:r>
+      <w:r>
+        <w:rPr>
+          <w:rFonts w:ascii="Times New Roman" w:hAnsi="Times New Roman" w:cs="Times New Roman"/>
+          <w:sz w:val="24"/>
+          <w:szCs w:val="24"/>
+        </w:rPr>
+        <w:t xml:space="preserve"> It was noteworthy that some variables (e.g. canopy closure, recent disturbance) had disparate effects between species. </w:t>
+      </w:r>
+      <w:r>
+        <w:rPr>
+          <w:rFonts w:ascii="Times New Roman" w:hAnsi="Times New Roman" w:cs="Times New Roman"/>
+          <w:sz w:val="24"/>
+          <w:szCs w:val="24"/>
+        </w:rPr>
+        <w:t>These results highlight the importance of careful planning when undertaking habitat res</w:t>
+      </w:r>
+      <w:r>
+        <w:rPr>
+          <w:rFonts w:ascii="Times New Roman" w:hAnsi="Times New Roman" w:cs="Times New Roman"/>
+          <w:sz w:val="24"/>
+          <w:szCs w:val="24"/>
+        </w:rPr>
+        <w:t>toration. P</w:t>
+      </w:r>
+      <w:r>
+        <w:rPr>
+          <w:rFonts w:ascii="Times New Roman" w:hAnsi="Times New Roman" w:cs="Times New Roman"/>
+          <w:sz w:val="24"/>
+          <w:szCs w:val="24"/>
+        </w:rPr>
+        <w:t xml:space="preserve">lans should consider the habitat needs of individual species </w:t>
+      </w:r>
+      <w:r>
+        <w:rPr>
+          <w:rFonts w:ascii="Times New Roman" w:hAnsi="Times New Roman" w:cs="Times New Roman"/>
+          <w:sz w:val="24"/>
+          <w:szCs w:val="24"/>
+        </w:rPr>
+        <w:t>and</w:t>
+      </w:r>
+      <w:r>
+        <w:rPr>
+          <w:rFonts w:ascii="Times New Roman" w:hAnsi="Times New Roman" w:cs="Times New Roman"/>
+          <w:sz w:val="24"/>
+          <w:szCs w:val="24"/>
+        </w:rPr>
+        <w:t xml:space="preserve"> their </w:t>
+      </w:r>
+      <w:r>
+        <w:rPr>
+          <w:rFonts w:ascii="Times New Roman" w:hAnsi="Times New Roman" w:cs="Times New Roman"/>
+          <w:sz w:val="24"/>
+          <w:szCs w:val="24"/>
+        </w:rPr>
+        <w:t xml:space="preserve">respective expected </w:t>
+      </w:r>
+      <w:r>
+        <w:rPr>
+          <w:rFonts w:ascii="Times New Roman" w:hAnsi="Times New Roman" w:cs="Times New Roman"/>
+          <w:sz w:val="24"/>
+          <w:szCs w:val="24"/>
+        </w:rPr>
+        <w:t>responses to active habitat management to achieve balance between maintenance of local populations and habitat restoration on a landscape scale.</w:t>
+      </w:r>
     </w:p>
-    <w:p>
-      <w:pPr>
-        <w:spacing w:line="480" w:lineRule="auto"/>
-        <w:outlineLvl w:val="0"/>
-        <w:rPr>
-          <w:rFonts w:ascii="Times New Roman" w:hAnsi="Times New Roman" w:cs="Times New Roman"/>
-          <w:sz w:val="24"/>
-          <w:szCs w:val="24"/>
-        </w:rPr>
-      </w:pPr>
-    </w:p>
-    <w:p/>
     <w:sectPr>
       <w:pgSz w:w="12240" w:h="15840"/>
       <w:pgMar w:top="1440" w:right="1440" w:bottom="1440" w:left="1440" w:header="720" w:footer="720" w:gutter="0"/>
@@ -841,7 +755,6 @@
   <w:style w:type="paragraph" w:default="1" w:styleId="Normal">
     <w:name w:val="Normal"/>
     <w:qFormat/>
-    <w:rsid w:val="009951CD"/>
   </w:style>
   <w:style w:type="character" w:default="1" w:styleId="DefaultParagraphFont">
     <w:name w:val="Default Paragraph Font"/>

</xml_diff>